<commit_message>
Fixed some syntax errors
</commit_message>
<xml_diff>
--- a/Assignment n.3/IUM Assignment3.docx
+++ b/Assignment n.3/IUM Assignment3.docx
@@ -1,6 +1,6 @@
 
 <file path=word/document.xml><?xml version="1.0" encoding="utf-8"?>
-<w:document xmlns:wpc="http://schemas.microsoft.com/office/word/2010/wordprocessingCanvas" xmlns:mc="http://schemas.openxmlformats.org/markup-compatibility/2006" xmlns:o="urn:schemas-microsoft-com:office:office" xmlns:r="http://schemas.openxmlformats.org/officeDocument/2006/relationships" xmlns:m="http://schemas.openxmlformats.org/officeDocument/2006/math" xmlns:v="urn:schemas-microsoft-com:vml" xmlns:wp14="http://schemas.microsoft.com/office/word/2010/wordprocessingDrawing" xmlns:wp="http://schemas.openxmlformats.org/drawingml/2006/wordprocessingDrawing" xmlns:w10="urn:schemas-microsoft-com:office:word" xmlns:w="http://schemas.openxmlformats.org/wordprocessingml/2006/main" xmlns:w14="http://schemas.microsoft.com/office/word/2010/wordml" xmlns:w15="http://schemas.microsoft.com/office/word/2012/wordml" xmlns:wpg="http://schemas.microsoft.com/office/word/2010/wordprocessingGroup" xmlns:wpi="http://schemas.microsoft.com/office/word/2010/wordprocessingInk" xmlns:wne="http://schemas.microsoft.com/office/word/2006/wordml" xmlns:wps="http://schemas.microsoft.com/office/word/2010/wordprocessingShape" mc:Ignorable="w14 w15 wp14">
+<w:document xmlns:wpc="http://schemas.microsoft.com/office/word/2010/wordprocessingCanvas" xmlns:cx="http://schemas.microsoft.com/office/drawing/2014/chartex" xmlns:cx1="http://schemas.microsoft.com/office/drawing/2015/9/8/chartex" xmlns:cx2="http://schemas.microsoft.com/office/drawing/2015/10/21/chartex" xmlns:cx3="http://schemas.microsoft.com/office/drawing/2016/5/9/chartex" xmlns:cx4="http://schemas.microsoft.com/office/drawing/2016/5/10/chartex" xmlns:cx5="http://schemas.microsoft.com/office/drawing/2016/5/11/chartex" xmlns:cx6="http://schemas.microsoft.com/office/drawing/2016/5/12/chartex" xmlns:cx7="http://schemas.microsoft.com/office/drawing/2016/5/13/chartex" xmlns:cx8="http://schemas.microsoft.com/office/drawing/2016/5/14/chartex" xmlns:mc="http://schemas.openxmlformats.org/markup-compatibility/2006" xmlns:aink="http://schemas.microsoft.com/office/drawing/2016/ink" xmlns:am3d="http://schemas.microsoft.com/office/drawing/2017/model3d" xmlns:o="urn:schemas-microsoft-com:office:office" xmlns:r="http://schemas.openxmlformats.org/officeDocument/2006/relationships" xmlns:m="http://schemas.openxmlformats.org/officeDocument/2006/math" xmlns:v="urn:schemas-microsoft-com:vml" xmlns:wp14="http://schemas.microsoft.com/office/word/2010/wordprocessingDrawing" xmlns:wp="http://schemas.openxmlformats.org/drawingml/2006/wordprocessingDrawing" xmlns:w10="urn:schemas-microsoft-com:office:word" xmlns:w="http://schemas.openxmlformats.org/wordprocessingml/2006/main" xmlns:w14="http://schemas.microsoft.com/office/word/2010/wordml" xmlns:w15="http://schemas.microsoft.com/office/word/2012/wordml" xmlns:w16cid="http://schemas.microsoft.com/office/word/2016/wordml/cid" xmlns:w16se="http://schemas.microsoft.com/office/word/2015/wordml/symex" xmlns:wpg="http://schemas.microsoft.com/office/word/2010/wordprocessingGroup" xmlns:wpi="http://schemas.microsoft.com/office/word/2010/wordprocessingInk" xmlns:wne="http://schemas.microsoft.com/office/word/2006/wordml" xmlns:wps="http://schemas.microsoft.com/office/word/2010/wordprocessingShape" mc:Ignorable="w14 w15 w16se w16cid wp14">
   <w:body>
     <w:p>
       <w:pPr>
@@ -197,6 +197,7 @@
           <w:sz w:val="56"/>
         </w:rPr>
       </w:pPr>
+      <w:proofErr w:type="spellStart"/>
       <w:r>
         <w:rPr>
           <w:rFonts w:ascii="Georgia" w:hAnsi="Georgia"/>
@@ -206,7 +207,19 @@
           <w:iCs/>
           <w:sz w:val="56"/>
         </w:rPr>
-        <w:t>Assignment 3</w:t>
+        <w:t>Assignment</w:t>
+      </w:r>
+      <w:proofErr w:type="spellEnd"/>
+      <w:r>
+        <w:rPr>
+          <w:rFonts w:ascii="Georgia" w:hAnsi="Georgia"/>
+          <w:b/>
+          <w:bCs/>
+          <w:i/>
+          <w:iCs/>
+          <w:sz w:val="56"/>
+        </w:rPr>
+        <w:t xml:space="preserve"> 3</w:t>
       </w:r>
     </w:p>
     <w:p>
@@ -254,7 +267,31 @@
           <w:iCs/>
           <w:sz w:val="72"/>
         </w:rPr>
-        <w:t>“BullyingLess”</w:t>
+        <w:t>“</w:t>
+      </w:r>
+      <w:proofErr w:type="spellStart"/>
+      <w:r>
+        <w:rPr>
+          <w:rFonts w:ascii="Georgia" w:hAnsi="Georgia"/>
+          <w:b/>
+          <w:bCs/>
+          <w:i/>
+          <w:iCs/>
+          <w:sz w:val="72"/>
+        </w:rPr>
+        <w:t>BullyingLess</w:t>
+      </w:r>
+      <w:proofErr w:type="spellEnd"/>
+      <w:r>
+        <w:rPr>
+          <w:rFonts w:ascii="Georgia" w:hAnsi="Georgia"/>
+          <w:b/>
+          <w:bCs/>
+          <w:i/>
+          <w:iCs/>
+          <w:sz w:val="72"/>
+        </w:rPr>
+        <w:t>”</w:t>
       </w:r>
     </w:p>
     <w:p>
@@ -2062,33 +2099,33 @@
           <w:sz w:val="24"/>
           <w:szCs w:val="24"/>
         </w:rPr>
-        <w:t xml:space="preserve">tilizzando la tecnica del mago di Oz, abbiamo </w:t>
-      </w:r>
+        <w:t xml:space="preserve">tilizzando la tecnica del mago di </w:t>
+      </w:r>
+      <w:proofErr w:type="spellStart"/>
       <w:r>
         <w:rPr>
           <w:rFonts w:ascii="Georgia" w:hAnsi="Georgia" w:cstheme="minorHAnsi"/>
           <w:sz w:val="24"/>
           <w:szCs w:val="24"/>
         </w:rPr>
-        <w:t>riscontrato i seguenti problemi:</w:t>
-      </w:r>
-    </w:p>
-    <w:p>
-      <w:pPr>
-        <w:jc w:val="both"/>
+        <w:t>Oz</w:t>
+      </w:r>
+      <w:proofErr w:type="spellEnd"/>
+      <w:r>
         <w:rPr>
           <w:rFonts w:ascii="Georgia" w:hAnsi="Georgia" w:cstheme="minorHAnsi"/>
           <w:sz w:val="24"/>
           <w:szCs w:val="24"/>
         </w:rPr>
-      </w:pPr>
+        <w:t xml:space="preserve">, abbiamo </w:t>
+      </w:r>
       <w:r>
         <w:rPr>
           <w:rFonts w:ascii="Georgia" w:hAnsi="Georgia" w:cstheme="minorHAnsi"/>
           <w:sz w:val="24"/>
           <w:szCs w:val="24"/>
         </w:rPr>
-        <w:t>- mancanza di un icona visibile per il logout;</w:t>
+        <w:t>riscontrato i seguenti problemi:</w:t>
       </w:r>
     </w:p>
     <w:p>
@@ -2106,7 +2143,7 @@
           <w:sz w:val="24"/>
           <w:szCs w:val="24"/>
         </w:rPr>
-        <w:t xml:space="preserve">- </w:t>
+        <w:t>- mancanza di u</w:t>
       </w:r>
       <w:r>
         <w:rPr>
@@ -2114,77 +2151,51 @@
           <w:sz w:val="24"/>
           <w:szCs w:val="24"/>
         </w:rPr>
-        <w:t>dopo la registrazione è necessario fare il login invece di trovarsi già loggati;</w:t>
-      </w:r>
-    </w:p>
-    <w:p>
-      <w:pPr>
-        <w:jc w:val="both"/>
+        <w:t>n’</w:t>
+      </w:r>
+      <w:r>
         <w:rPr>
           <w:rFonts w:ascii="Georgia" w:hAnsi="Georgia" w:cstheme="minorHAnsi"/>
           <w:sz w:val="24"/>
           <w:szCs w:val="24"/>
         </w:rPr>
-      </w:pPr>
-    </w:p>
-    <w:p>
-      <w:pPr>
-        <w:jc w:val="both"/>
+        <w:t xml:space="preserve">icona visibile per il </w:t>
+      </w:r>
+      <w:proofErr w:type="spellStart"/>
+      <w:r>
         <w:rPr>
           <w:rFonts w:ascii="Georgia" w:hAnsi="Georgia" w:cstheme="minorHAnsi"/>
           <w:sz w:val="24"/>
           <w:szCs w:val="24"/>
         </w:rPr>
-      </w:pPr>
-    </w:p>
-    <w:p>
-      <w:pPr>
-        <w:pStyle w:val="Citazioneintensa"/>
-      </w:pPr>
-      <w:bookmarkStart w:id="3" w:name="_Ref531764304"/>
-      <w:bookmarkStart w:id="4" w:name="_Toc115706"/>
-      <w:r>
-        <w:t xml:space="preserve">Prototipo </w:t>
-      </w:r>
-      <w:r>
-        <w:t>con</w:t>
-      </w:r>
-      <w:r>
-        <w:t xml:space="preserve"> </w:t>
-      </w:r>
-      <w:bookmarkEnd w:id="3"/>
-      <w:bookmarkEnd w:id="4"/>
-      <w:r>
-        <w:t>balsamiq</w:t>
-      </w:r>
-      <w:r>
-        <w:t xml:space="preserve"> </w:t>
-      </w:r>
-    </w:p>
-    <w:p>
-      <w:pPr>
-        <w:jc w:val="both"/>
+        <w:t>logout</w:t>
+      </w:r>
+      <w:proofErr w:type="spellEnd"/>
+      <w:r>
         <w:rPr>
           <w:rFonts w:ascii="Georgia" w:hAnsi="Georgia" w:cstheme="minorHAnsi"/>
           <w:sz w:val="24"/>
           <w:szCs w:val="24"/>
         </w:rPr>
-      </w:pPr>
-      <w:r>
+        <w:t>;</w:t>
+      </w:r>
+    </w:p>
+    <w:p>
+      <w:pPr>
+        <w:jc w:val="both"/>
         <w:rPr>
           <w:rFonts w:ascii="Georgia" w:hAnsi="Georgia" w:cstheme="minorHAnsi"/>
           <w:sz w:val="24"/>
           <w:szCs w:val="24"/>
         </w:rPr>
-        <w:t xml:space="preserve">Il prototipo finale con layout e colori sul quale ci baseremo per l’implementazione è stato realizzato </w:t>
-      </w:r>
+      </w:pPr>
       <w:r>
         <w:rPr>
           <w:rFonts w:ascii="Georgia" w:hAnsi="Georgia" w:cstheme="minorHAnsi"/>
           <w:sz w:val="24"/>
           <w:szCs w:val="24"/>
         </w:rPr>
-        <w:t>con</w:t>
+        <w:t xml:space="preserve">- </w:t>
       </w:r>
       <w:r>
         <w:rPr>
@@ -2192,7 +2203,7 @@
           <w:sz w:val="24"/>
           <w:szCs w:val="24"/>
         </w:rPr>
-        <w:t xml:space="preserve"> </w:t>
+        <w:t>dopo la registrazione è necessario fare il login invece di trovarsi già loggati</w:t>
       </w:r>
       <w:r>
         <w:rPr>
@@ -2200,8 +2211,98 @@
           <w:sz w:val="24"/>
           <w:szCs w:val="24"/>
         </w:rPr>
+        <w:t>.</w:t>
+      </w:r>
+    </w:p>
+    <w:p>
+      <w:pPr>
+        <w:jc w:val="both"/>
+        <w:rPr>
+          <w:rFonts w:ascii="Georgia" w:hAnsi="Georgia" w:cstheme="minorHAnsi"/>
+          <w:sz w:val="24"/>
+          <w:szCs w:val="24"/>
+        </w:rPr>
+      </w:pPr>
+    </w:p>
+    <w:p>
+      <w:pPr>
+        <w:jc w:val="both"/>
+        <w:rPr>
+          <w:rFonts w:ascii="Georgia" w:hAnsi="Georgia" w:cstheme="minorHAnsi"/>
+          <w:sz w:val="24"/>
+          <w:szCs w:val="24"/>
+        </w:rPr>
+      </w:pPr>
+    </w:p>
+    <w:p>
+      <w:pPr>
+        <w:pStyle w:val="Citazioneintensa"/>
+      </w:pPr>
+      <w:bookmarkStart w:id="3" w:name="_Ref531764304"/>
+      <w:bookmarkStart w:id="4" w:name="_Toc115706"/>
+      <w:r>
+        <w:t xml:space="preserve">Prototipo </w:t>
+      </w:r>
+      <w:r>
+        <w:t>con</w:t>
+      </w:r>
+      <w:r>
+        <w:t xml:space="preserve"> </w:t>
+      </w:r>
+      <w:bookmarkEnd w:id="3"/>
+      <w:bookmarkEnd w:id="4"/>
+      <w:proofErr w:type="spellStart"/>
+      <w:r>
         <w:t>balsamiq</w:t>
       </w:r>
+      <w:proofErr w:type="spellEnd"/>
+      <w:r>
+        <w:t xml:space="preserve"> </w:t>
+      </w:r>
+    </w:p>
+    <w:p>
+      <w:pPr>
+        <w:jc w:val="both"/>
+        <w:rPr>
+          <w:rFonts w:ascii="Georgia" w:hAnsi="Georgia" w:cstheme="minorHAnsi"/>
+          <w:sz w:val="24"/>
+          <w:szCs w:val="24"/>
+        </w:rPr>
+      </w:pPr>
+      <w:r>
+        <w:rPr>
+          <w:rFonts w:ascii="Georgia" w:hAnsi="Georgia" w:cstheme="minorHAnsi"/>
+          <w:sz w:val="24"/>
+          <w:szCs w:val="24"/>
+        </w:rPr>
+        <w:t xml:space="preserve">Il prototipo finale con layout e colori sul quale ci baseremo per l’implementazione è stato realizzato </w:t>
+      </w:r>
+      <w:r>
+        <w:rPr>
+          <w:rFonts w:ascii="Georgia" w:hAnsi="Georgia" w:cstheme="minorHAnsi"/>
+          <w:sz w:val="24"/>
+          <w:szCs w:val="24"/>
+        </w:rPr>
+        <w:t>con</w:t>
+      </w:r>
+      <w:r>
+        <w:rPr>
+          <w:rFonts w:ascii="Georgia" w:hAnsi="Georgia" w:cstheme="minorHAnsi"/>
+          <w:sz w:val="24"/>
+          <w:szCs w:val="24"/>
+        </w:rPr>
+        <w:t xml:space="preserve"> </w:t>
+      </w:r>
+      <w:proofErr w:type="spellStart"/>
+      <w:r>
+        <w:rPr>
+          <w:rFonts w:ascii="Georgia" w:hAnsi="Georgia" w:cstheme="minorHAnsi"/>
+          <w:sz w:val="24"/>
+          <w:szCs w:val="24"/>
+        </w:rPr>
+        <w:t>balsamiq</w:t>
+      </w:r>
+      <w:proofErr w:type="spellEnd"/>
       <w:r>
         <w:rPr>
           <w:rFonts w:ascii="Georgia" w:hAnsi="Georgia" w:cstheme="minorHAnsi"/>
@@ -2285,13 +2386,41 @@
           <w:rFonts w:ascii="Georgia" w:hAnsi="Georgia"/>
         </w:rPr>
       </w:pPr>
+      <w:proofErr w:type="spellStart"/>
       <w:r>
         <w:rPr>
           <w:rFonts w:ascii="Georgia" w:hAnsi="Georgia" w:cs="Calibri"/>
           <w:b/>
           <w:color w:val="000000"/>
         </w:rPr>
-        <w:t xml:space="preserve">Error pages: </w:t>
+        <w:t>Error</w:t>
+      </w:r>
+      <w:proofErr w:type="spellEnd"/>
+      <w:r>
+        <w:rPr>
+          <w:rFonts w:ascii="Georgia" w:hAnsi="Georgia" w:cs="Calibri"/>
+          <w:b/>
+          <w:color w:val="000000"/>
+        </w:rPr>
+        <w:t xml:space="preserve"> </w:t>
+      </w:r>
+      <w:proofErr w:type="spellStart"/>
+      <w:r>
+        <w:rPr>
+          <w:rFonts w:ascii="Georgia" w:hAnsi="Georgia" w:cs="Calibri"/>
+          <w:b/>
+          <w:color w:val="000000"/>
+        </w:rPr>
+        <w:t>pages</w:t>
+      </w:r>
+      <w:proofErr w:type="spellEnd"/>
+      <w:r>
+        <w:rPr>
+          <w:rFonts w:ascii="Georgia" w:hAnsi="Georgia" w:cs="Calibri"/>
+          <w:b/>
+          <w:color w:val="000000"/>
+        </w:rPr>
+        <w:t xml:space="preserve">: </w:t>
       </w:r>
       <w:r>
         <w:rPr>
@@ -2328,15 +2457,40 @@
         </w:rPr>
       </w:pPr>
       <w:hyperlink r:id="rId9" w:history="1">
+        <w:proofErr w:type="spellStart"/>
         <w:r>
           <w:rPr>
             <w:rStyle w:val="Collegamentoipertestuale"/>
             <w:rFonts w:ascii="Georgia" w:hAnsi="Georgia" w:cs="Calibri"/>
             <w:b/>
             <w:color w:val="000000"/>
+            <w:u w:val="none"/>
           </w:rPr>
-          <w:t>Inline Hints</w:t>
+          <w:t>Inline</w:t>
         </w:r>
+        <w:proofErr w:type="spellEnd"/>
+        <w:r>
+          <w:rPr>
+            <w:rStyle w:val="Collegamentoipertestuale"/>
+            <w:rFonts w:ascii="Georgia" w:hAnsi="Georgia" w:cs="Calibri"/>
+            <w:b/>
+            <w:color w:val="000000"/>
+            <w:u w:val="none"/>
+          </w:rPr>
+          <w:t xml:space="preserve"> </w:t>
+        </w:r>
+        <w:proofErr w:type="spellStart"/>
+        <w:r>
+          <w:rPr>
+            <w:rStyle w:val="Collegamentoipertestuale"/>
+            <w:rFonts w:ascii="Georgia" w:hAnsi="Georgia" w:cs="Calibri"/>
+            <w:b/>
+            <w:color w:val="000000"/>
+            <w:u w:val="none"/>
+          </w:rPr>
+          <w:t>Hints</w:t>
+        </w:r>
+        <w:proofErr w:type="spellEnd"/>
       </w:hyperlink>
       <w:r>
         <w:rPr>
@@ -2366,20 +2520,64 @@
           <w:rFonts w:ascii="Georgia" w:hAnsi="Georgia"/>
         </w:rPr>
       </w:pPr>
+      <w:proofErr w:type="spellStart"/>
       <w:r>
         <w:rPr>
           <w:rFonts w:ascii="Georgia" w:hAnsi="Georgia" w:cs="Calibri"/>
           <w:b/>
           <w:color w:val="000000"/>
         </w:rPr>
-        <w:t xml:space="preserve">Navigation Tabs: </w:t>
-      </w:r>
-      <w:r>
-        <w:rPr>
-          <w:rFonts w:ascii="Georgia" w:hAnsi="Georgia" w:cs="Calibri"/>
+        <w:t>Navigation</w:t>
+      </w:r>
+      <w:proofErr w:type="spellEnd"/>
+      <w:r>
+        <w:rPr>
+          <w:rFonts w:ascii="Georgia" w:hAnsi="Georgia" w:cs="Calibri"/>
+          <w:b/>
           <w:color w:val="000000"/>
         </w:rPr>
-        <w:t>usato per il menù principale dal quale è possibile raggiungere ogni pagina del sito.</w:t>
+        <w:t xml:space="preserve"> </w:t>
+      </w:r>
+      <w:proofErr w:type="spellStart"/>
+      <w:r>
+        <w:rPr>
+          <w:rFonts w:ascii="Georgia" w:hAnsi="Georgia" w:cs="Calibri"/>
+          <w:b/>
+          <w:color w:val="000000"/>
+        </w:rPr>
+        <w:t>Tabs</w:t>
+      </w:r>
+      <w:proofErr w:type="spellEnd"/>
+      <w:r>
+        <w:rPr>
+          <w:rFonts w:ascii="Georgia" w:hAnsi="Georgia" w:cs="Calibri"/>
+          <w:b/>
+          <w:color w:val="000000"/>
+        </w:rPr>
+        <w:t xml:space="preserve">: </w:t>
+      </w:r>
+      <w:r>
+        <w:rPr>
+          <w:rFonts w:ascii="Georgia" w:hAnsi="Georgia" w:cs="Calibri"/>
+          <w:color w:val="000000"/>
+        </w:rPr>
+        <w:t xml:space="preserve">usato per il </w:t>
+      </w:r>
+      <w:proofErr w:type="spellStart"/>
+      <w:r>
+        <w:rPr>
+          <w:rFonts w:ascii="Georgia" w:hAnsi="Georgia" w:cs="Calibri"/>
+          <w:color w:val="000000"/>
+        </w:rPr>
+        <w:t>menù</w:t>
+      </w:r>
+      <w:proofErr w:type="spellEnd"/>
+      <w:r>
+        <w:rPr>
+          <w:rFonts w:ascii="Georgia" w:hAnsi="Georgia" w:cs="Calibri"/>
+          <w:color w:val="000000"/>
+        </w:rPr>
+        <w:t xml:space="preserve"> principale dal quale è possibile raggiungere ogni pagina del sito.</w:t>
       </w:r>
     </w:p>
     <w:p>
@@ -2438,6 +2636,7 @@
         </w:rPr>
       </w:pPr>
       <w:hyperlink r:id="rId10" w:history="1">
+        <w:proofErr w:type="spellStart"/>
         <w:r>
           <w:rPr>
             <w:rStyle w:val="Collegamentoipertestuale"/>
@@ -2446,9 +2645,11 @@
             <w:color w:val="000000"/>
             <w:sz w:val="24"/>
             <w:szCs w:val="24"/>
+            <w:u w:val="none"/>
           </w:rPr>
           <w:t>Categorization</w:t>
         </w:r>
+        <w:proofErr w:type="spellEnd"/>
       </w:hyperlink>
       <w:r>
         <w:rPr>
@@ -2512,6 +2713,7 @@
           <w:bCs/>
         </w:rPr>
       </w:pPr>
+      <w:proofErr w:type="spellStart"/>
       <w:r>
         <w:rPr>
           <w:rFonts w:ascii="Georgia" w:hAnsi="Georgia" w:cs="Calibri"/>
@@ -2519,7 +2721,37 @@
           <w:bCs/>
           <w:color w:val="000000"/>
         </w:rPr>
-        <w:t xml:space="preserve">Articles view: </w:t>
+        <w:t>Articles</w:t>
+      </w:r>
+      <w:proofErr w:type="spellEnd"/>
+      <w:r>
+        <w:rPr>
+          <w:rFonts w:ascii="Georgia" w:hAnsi="Georgia" w:cs="Calibri"/>
+          <w:b/>
+          <w:bCs/>
+          <w:color w:val="000000"/>
+        </w:rPr>
+        <w:t xml:space="preserve"> </w:t>
+      </w:r>
+      <w:proofErr w:type="spellStart"/>
+      <w:r>
+        <w:rPr>
+          <w:rFonts w:ascii="Georgia" w:hAnsi="Georgia" w:cs="Calibri"/>
+          <w:b/>
+          <w:bCs/>
+          <w:color w:val="000000"/>
+        </w:rPr>
+        <w:t>view</w:t>
+      </w:r>
+      <w:proofErr w:type="spellEnd"/>
+      <w:r>
+        <w:rPr>
+          <w:rFonts w:ascii="Georgia" w:hAnsi="Georgia" w:cs="Calibri"/>
+          <w:b/>
+          <w:bCs/>
+          <w:color w:val="000000"/>
+        </w:rPr>
+        <w:t xml:space="preserve">: </w:t>
       </w:r>
       <w:r>
         <w:rPr>
@@ -2550,8 +2782,9 @@
           <w:bCs/>
           <w:color w:val="000000"/>
         </w:rPr>
-        <w:t>Forum sect</w:t>
-      </w:r>
+        <w:t xml:space="preserve">Forum </w:t>
+      </w:r>
+      <w:proofErr w:type="spellStart"/>
       <w:r>
         <w:rPr>
           <w:rFonts w:ascii="Georgia" w:hAnsi="Georgia" w:cs="Calibri"/>
@@ -2559,7 +2792,7 @@
           <w:bCs/>
           <w:color w:val="000000"/>
         </w:rPr>
-        <w:t>i</w:t>
+        <w:t>sect</w:t>
       </w:r>
       <w:r>
         <w:rPr>
@@ -2568,7 +2801,26 @@
           <w:bCs/>
           <w:color w:val="000000"/>
         </w:rPr>
-        <w:t xml:space="preserve">on: </w:t>
+        <w:t>i</w:t>
+      </w:r>
+      <w:r>
+        <w:rPr>
+          <w:rFonts w:ascii="Georgia" w:hAnsi="Georgia" w:cs="Calibri"/>
+          <w:b/>
+          <w:bCs/>
+          <w:color w:val="000000"/>
+        </w:rPr>
+        <w:t>on</w:t>
+      </w:r>
+      <w:proofErr w:type="spellEnd"/>
+      <w:r>
+        <w:rPr>
+          <w:rFonts w:ascii="Georgia" w:hAnsi="Georgia" w:cs="Calibri"/>
+          <w:b/>
+          <w:bCs/>
+          <w:color w:val="000000"/>
+        </w:rPr>
+        <w:t xml:space="preserve">: </w:t>
       </w:r>
       <w:r>
         <w:rPr>
@@ -2620,6 +2872,7 @@
           <w:bCs/>
         </w:rPr>
       </w:pPr>
+      <w:proofErr w:type="spellStart"/>
       <w:r>
         <w:rPr>
           <w:rFonts w:ascii="Georgia" w:hAnsi="Georgia" w:cs="Calibri"/>
@@ -2627,7 +2880,37 @@
           <w:bCs/>
           <w:color w:val="000000"/>
         </w:rPr>
-        <w:t xml:space="preserve">Article edit: </w:t>
+        <w:t>Article</w:t>
+      </w:r>
+      <w:proofErr w:type="spellEnd"/>
+      <w:r>
+        <w:rPr>
+          <w:rFonts w:ascii="Georgia" w:hAnsi="Georgia" w:cs="Calibri"/>
+          <w:b/>
+          <w:bCs/>
+          <w:color w:val="000000"/>
+        </w:rPr>
+        <w:t xml:space="preserve"> </w:t>
+      </w:r>
+      <w:proofErr w:type="spellStart"/>
+      <w:r>
+        <w:rPr>
+          <w:rFonts w:ascii="Georgia" w:hAnsi="Georgia" w:cs="Calibri"/>
+          <w:b/>
+          <w:bCs/>
+          <w:color w:val="000000"/>
+        </w:rPr>
+        <w:t>edit</w:t>
+      </w:r>
+      <w:proofErr w:type="spellEnd"/>
+      <w:r>
+        <w:rPr>
+          <w:rFonts w:ascii="Georgia" w:hAnsi="Georgia" w:cs="Calibri"/>
+          <w:b/>
+          <w:bCs/>
+          <w:color w:val="000000"/>
+        </w:rPr>
+        <w:t xml:space="preserve">: </w:t>
       </w:r>
       <w:r>
         <w:rPr>
@@ -2688,7 +2971,21 @@
           <w:rFonts w:ascii="Georgia" w:hAnsi="Georgia"/>
           <w:bCs/>
         </w:rPr>
-        <w:t>pattern utilizzato per mostrare una serie di immagini in modo sequenziale tramite un azione di “sliding” dettata da un timer.</w:t>
+        <w:t>pattern utilizzato per mostrare una serie di immagini in modo sequenziale tramite un</w:t>
+      </w:r>
+      <w:r>
+        <w:rPr>
+          <w:rFonts w:ascii="Georgia" w:hAnsi="Georgia"/>
+          <w:bCs/>
+        </w:rPr>
+        <w:t>’</w:t>
+      </w:r>
+      <w:r>
+        <w:rPr>
+          <w:rFonts w:ascii="Georgia" w:hAnsi="Georgia"/>
+          <w:bCs/>
+        </w:rPr>
+        <w:t>azione di “sliding” dettata da un timer.</w:t>
       </w:r>
     </w:p>
     <w:p>
@@ -2732,11 +3029,33 @@
         </w:rPr>
         <w:t xml:space="preserve"> </w:t>
       </w:r>
-      <w:r>
-        <w:rPr>
-          <w:rFonts w:ascii="Georgia" w:hAnsi="Georgia" w:cs="Calibri"/>
-        </w:rPr>
-        <w:t>Walkthrough (Sondaggio cognitivo), che valuta quanto il design supporti l'utente nell'apprendimento dei task.</w:t>
+      <w:proofErr w:type="spellStart"/>
+      <w:r>
+        <w:rPr>
+          <w:rFonts w:ascii="Georgia" w:hAnsi="Georgia" w:cs="Calibri"/>
+        </w:rPr>
+        <w:t>Walkthrough</w:t>
+      </w:r>
+      <w:proofErr w:type="spellEnd"/>
+      <w:r>
+        <w:rPr>
+          <w:rFonts w:ascii="Georgia" w:hAnsi="Georgia" w:cs="Calibri"/>
+        </w:rPr>
+        <w:t xml:space="preserve"> (Sondaggio cognitivo), che valuta quanto il design supporti l'utente nell'apprendimento </w:t>
+      </w:r>
+      <w:proofErr w:type="gramStart"/>
+      <w:r>
+        <w:rPr>
+          <w:rFonts w:ascii="Georgia" w:hAnsi="Georgia" w:cs="Calibri"/>
+        </w:rPr>
+        <w:t>dei task</w:t>
+      </w:r>
+      <w:proofErr w:type="gramEnd"/>
+      <w:r>
+        <w:rPr>
+          <w:rFonts w:ascii="Georgia" w:hAnsi="Georgia" w:cs="Calibri"/>
+        </w:rPr>
+        <w:t>.</w:t>
       </w:r>
     </w:p>
     <w:p>
@@ -3048,7 +3367,21 @@
         <w:rPr>
           <w:rFonts w:ascii="Georgia" w:hAnsi="Georgia" w:cs="Calibri"/>
         </w:rPr>
-        <w:t>La voce “Bullismo” è visibile sul menu’.</w:t>
+        <w:t xml:space="preserve">La voce “Bullismo” è visibile sul </w:t>
+      </w:r>
+      <w:proofErr w:type="spellStart"/>
+      <w:r>
+        <w:rPr>
+          <w:rFonts w:ascii="Georgia" w:hAnsi="Georgia" w:cs="Calibri"/>
+        </w:rPr>
+        <w:t>menu’</w:t>
+      </w:r>
+      <w:proofErr w:type="spellEnd"/>
+      <w:r>
+        <w:rPr>
+          <w:rFonts w:ascii="Georgia" w:hAnsi="Georgia" w:cs="Calibri"/>
+        </w:rPr>
+        <w:t>.</w:t>
       </w:r>
     </w:p>
     <w:p>
@@ -3133,7 +3466,21 @@
         <w:rPr>
           <w:rFonts w:ascii="Georgia" w:hAnsi="Georgia" w:cs="Calibri"/>
         </w:rPr>
-        <w:t>Si, il feedback ottenuto è chiaro, infatti una volta selezionata la voce “Bullismo” l’interfaccia mostrerà tutte le informazioni sul Bullismo con relativo titolo in alto nella pagina che richiama la voce premuta nel menu’.</w:t>
+        <w:t xml:space="preserve">Si, il feedback ottenuto è chiaro, infatti una volta selezionata la voce “Bullismo” l’interfaccia mostrerà tutte le informazioni sul Bullismo con relativo titolo in alto nella pagina che richiama la voce premuta nel </w:t>
+      </w:r>
+      <w:proofErr w:type="spellStart"/>
+      <w:r>
+        <w:rPr>
+          <w:rFonts w:ascii="Georgia" w:hAnsi="Georgia" w:cs="Calibri"/>
+        </w:rPr>
+        <w:t>menu’</w:t>
+      </w:r>
+      <w:proofErr w:type="spellEnd"/>
+      <w:r>
+        <w:rPr>
+          <w:rFonts w:ascii="Georgia" w:hAnsi="Georgia" w:cs="Calibri"/>
+        </w:rPr>
+        <w:t>.</w:t>
       </w:r>
     </w:p>
     <w:p>
@@ -3210,7 +3557,21 @@
         <w:rPr>
           <w:rFonts w:ascii="Georgia" w:hAnsi="Georgia" w:cs="Calibri"/>
         </w:rPr>
-        <w:t xml:space="preserve"> Premere la voce “CyberBullismo” dal menù</w:t>
+        <w:t xml:space="preserve"> Premere la voce “</w:t>
+      </w:r>
+      <w:proofErr w:type="spellStart"/>
+      <w:r>
+        <w:rPr>
+          <w:rFonts w:ascii="Georgia" w:hAnsi="Georgia" w:cs="Calibri"/>
+        </w:rPr>
+        <w:t>CyberBullismo</w:t>
+      </w:r>
+      <w:proofErr w:type="spellEnd"/>
+      <w:r>
+        <w:rPr>
+          <w:rFonts w:ascii="Georgia" w:hAnsi="Georgia" w:cs="Calibri"/>
+        </w:rPr>
+        <w:t>” dal menù</w:t>
       </w:r>
     </w:p>
     <w:p>
@@ -3302,7 +3663,21 @@
         <w:rPr>
           <w:rFonts w:ascii="Georgia" w:hAnsi="Georgia" w:cs="Calibri"/>
         </w:rPr>
-        <w:t>La voce “CyberBullismo” è visibile sul menù.</w:t>
+        <w:t>La voce “</w:t>
+      </w:r>
+      <w:proofErr w:type="spellStart"/>
+      <w:r>
+        <w:rPr>
+          <w:rFonts w:ascii="Georgia" w:hAnsi="Georgia" w:cs="Calibri"/>
+        </w:rPr>
+        <w:t>CyberBullismo</w:t>
+      </w:r>
+      <w:proofErr w:type="spellEnd"/>
+      <w:r>
+        <w:rPr>
+          <w:rFonts w:ascii="Georgia" w:hAnsi="Georgia" w:cs="Calibri"/>
+        </w:rPr>
+        <w:t>” è visibile sul menù.</w:t>
       </w:r>
     </w:p>
     <w:p>
@@ -3388,7 +3763,35 @@
         <w:rPr>
           <w:rFonts w:ascii="Georgia" w:hAnsi="Georgia" w:cs="Calibri"/>
         </w:rPr>
-        <w:t>Si, il feedback ottenuto è chiaro, infatti una volta selezionata la voce “CyberBullismo” l’interfaccia mostrerà tutte le informazioni sul CyberBullismo con relativo titolo in alto nella pagina che richiama la voce premuta nel men</w:t>
+        <w:t>Si, il feedback ottenuto è chiaro, infatti una volta selezionata la voce “</w:t>
+      </w:r>
+      <w:proofErr w:type="spellStart"/>
+      <w:r>
+        <w:rPr>
+          <w:rFonts w:ascii="Georgia" w:hAnsi="Georgia" w:cs="Calibri"/>
+        </w:rPr>
+        <w:t>CyberBullismo</w:t>
+      </w:r>
+      <w:proofErr w:type="spellEnd"/>
+      <w:r>
+        <w:rPr>
+          <w:rFonts w:ascii="Georgia" w:hAnsi="Georgia" w:cs="Calibri"/>
+        </w:rPr>
+        <w:t xml:space="preserve">” l’interfaccia mostrerà tutte le informazioni sul </w:t>
+      </w:r>
+      <w:proofErr w:type="spellStart"/>
+      <w:r>
+        <w:rPr>
+          <w:rFonts w:ascii="Georgia" w:hAnsi="Georgia" w:cs="Calibri"/>
+        </w:rPr>
+        <w:t>CyberBullismo</w:t>
+      </w:r>
+      <w:proofErr w:type="spellEnd"/>
+      <w:r>
+        <w:rPr>
+          <w:rFonts w:ascii="Georgia" w:hAnsi="Georgia" w:cs="Calibri"/>
+        </w:rPr>
+        <w:t xml:space="preserve"> con relativo titolo in alto nella pagina che richiama la voce premuta nel men</w:t>
       </w:r>
       <w:r>
         <w:rPr>
@@ -3726,7 +4129,19 @@
         <w:rPr>
           <w:rFonts w:ascii="Georgia" w:hAnsi="Georgia" w:cs="Calibri"/>
         </w:rPr>
-        <w:t xml:space="preserve"> e con una voce presente nella pagina in forma di bottone con un teso chiaro che esplicita la funzione di poter scrivere una propria storia, l’utente avrà la possibilità di scrivere la propria storia.</w:t>
+        <w:t xml:space="preserve"> e con una voce presente nella pagina in forma di bottone con un tes</w:t>
+      </w:r>
+      <w:r>
+        <w:rPr>
+          <w:rFonts w:ascii="Georgia" w:hAnsi="Georgia" w:cs="Calibri"/>
+        </w:rPr>
+        <w:t>t</w:t>
+      </w:r>
+      <w:r>
+        <w:rPr>
+          <w:rFonts w:ascii="Georgia" w:hAnsi="Georgia" w:cs="Calibri"/>
+        </w:rPr>
+        <w:t>o chiaro che esplicita la funzione di poter scrivere una propria storia, l’utente avrà la possibilità di scrivere la propria storia.</w:t>
       </w:r>
     </w:p>
     <w:p>
@@ -4037,7 +4452,21 @@
         <w:rPr>
           <w:rFonts w:ascii="Georgia" w:hAnsi="Georgia" w:cs="Calibri"/>
         </w:rPr>
-        <w:t>con relativo titolo in alto nella pagina che richiama la voce premuta nel menu’.</w:t>
+        <w:t xml:space="preserve">con relativo titolo in alto nella pagina che richiama la voce premuta nel </w:t>
+      </w:r>
+      <w:proofErr w:type="spellStart"/>
+      <w:r>
+        <w:rPr>
+          <w:rFonts w:ascii="Georgia" w:hAnsi="Georgia" w:cs="Calibri"/>
+        </w:rPr>
+        <w:t>menu’</w:t>
+      </w:r>
+      <w:proofErr w:type="spellEnd"/>
+      <w:r>
+        <w:rPr>
+          <w:rFonts w:ascii="Georgia" w:hAnsi="Georgia" w:cs="Calibri"/>
+        </w:rPr>
+        <w:t>.</w:t>
       </w:r>
     </w:p>
     <w:p>
@@ -4570,7 +4999,21 @@
         <w:rPr>
           <w:rFonts w:ascii="Georgia" w:hAnsi="Georgia" w:cs="Calibri"/>
         </w:rPr>
-        <w:t>” è visibile sul menu’.</w:t>
+        <w:t xml:space="preserve">” è visibile sul </w:t>
+      </w:r>
+      <w:proofErr w:type="spellStart"/>
+      <w:r>
+        <w:rPr>
+          <w:rFonts w:ascii="Georgia" w:hAnsi="Georgia" w:cs="Calibri"/>
+        </w:rPr>
+        <w:t>menu’</w:t>
+      </w:r>
+      <w:proofErr w:type="spellEnd"/>
+      <w:r>
+        <w:rPr>
+          <w:rFonts w:ascii="Georgia" w:hAnsi="Georgia" w:cs="Calibri"/>
+        </w:rPr>
+        <w:t>.</w:t>
       </w:r>
     </w:p>
     <w:p>
@@ -4763,8 +5206,6 @@
           <w:b/>
         </w:rPr>
       </w:pPr>
-      <w:bookmarkStart w:id="10" w:name="_GoBack"/>
-      <w:bookmarkEnd w:id="10"/>
     </w:p>
     <w:p>
       <w:pPr>
@@ -4785,6 +5226,7 @@
           <w:szCs w:val="24"/>
         </w:rPr>
       </w:pPr>
+      <w:proofErr w:type="spellStart"/>
       <w:r>
         <w:rPr>
           <w:rFonts w:ascii="Georgia" w:hAnsi="Georgia" w:cs="Calibri"/>
@@ -4792,7 +5234,37 @@
           <w:sz w:val="24"/>
           <w:szCs w:val="24"/>
         </w:rPr>
-        <w:t>Apprendibilità (learnability)</w:t>
+        <w:t>Apprendibilità</w:t>
+      </w:r>
+      <w:proofErr w:type="spellEnd"/>
+      <w:r>
+        <w:rPr>
+          <w:rFonts w:ascii="Georgia" w:hAnsi="Georgia" w:cs="Calibri"/>
+          <w:b/>
+          <w:sz w:val="24"/>
+          <w:szCs w:val="24"/>
+        </w:rPr>
+        <w:t xml:space="preserve"> (</w:t>
+      </w:r>
+      <w:proofErr w:type="spellStart"/>
+      <w:r>
+        <w:rPr>
+          <w:rFonts w:ascii="Georgia" w:hAnsi="Georgia" w:cs="Calibri"/>
+          <w:b/>
+          <w:sz w:val="24"/>
+          <w:szCs w:val="24"/>
+        </w:rPr>
+        <w:t>learnability</w:t>
+      </w:r>
+      <w:proofErr w:type="spellEnd"/>
+      <w:r>
+        <w:rPr>
+          <w:rFonts w:ascii="Georgia" w:hAnsi="Georgia" w:cs="Calibri"/>
+          <w:b/>
+          <w:sz w:val="24"/>
+          <w:szCs w:val="24"/>
+        </w:rPr>
+        <w:t>)</w:t>
       </w:r>
     </w:p>
     <w:p>
@@ -4838,6 +5310,7 @@
         <w:lastRenderedPageBreak/>
         <w:t xml:space="preserve">- </w:t>
       </w:r>
+      <w:proofErr w:type="spellStart"/>
       <w:r>
         <w:rPr>
           <w:rFonts w:ascii="Georgia" w:hAnsi="Georgia" w:cs="Calibri"/>
@@ -4845,6 +5318,7 @@
         </w:rPr>
         <w:t>Sintetizzabilità</w:t>
       </w:r>
+      <w:proofErr w:type="spellEnd"/>
       <w:r>
         <w:rPr>
           <w:rFonts w:ascii="Georgia" w:hAnsi="Georgia" w:cs="Calibri"/>
@@ -4893,6 +5367,7 @@
         </w:rPr>
         <w:t xml:space="preserve">- </w:t>
       </w:r>
+      <w:proofErr w:type="spellStart"/>
       <w:r>
         <w:rPr>
           <w:rFonts w:ascii="Georgia" w:hAnsi="Georgia" w:cs="Calibri"/>
@@ -4900,6 +5375,7 @@
         </w:rPr>
         <w:t>Generalizzabilità</w:t>
       </w:r>
+      <w:proofErr w:type="spellEnd"/>
       <w:r>
         <w:rPr>
           <w:rFonts w:ascii="Georgia" w:hAnsi="Georgia" w:cs="Calibri"/>
@@ -4971,7 +5447,21 @@
         <w:rPr>
           <w:rFonts w:ascii="Georgia" w:hAnsi="Georgia" w:cs="Calibri"/>
         </w:rPr>
-        <w:t>: Il nostro software non supporta il multithreading. L’utente infatti non può eseguire diversi task contemporaneamente, nella tipologia di implementazione che andiamo a progettare l'utente non necessita di fare multithreading.</w:t>
+        <w:t xml:space="preserve">: Il nostro software non supporta il multithreading. L’utente infatti non può eseguire </w:t>
+      </w:r>
+      <w:proofErr w:type="gramStart"/>
+      <w:r>
+        <w:rPr>
+          <w:rFonts w:ascii="Georgia" w:hAnsi="Georgia" w:cs="Calibri"/>
+        </w:rPr>
+        <w:t>diversi task</w:t>
+      </w:r>
+      <w:proofErr w:type="gramEnd"/>
+      <w:r>
+        <w:rPr>
+          <w:rFonts w:ascii="Georgia" w:hAnsi="Georgia" w:cs="Calibri"/>
+        </w:rPr>
+        <w:t xml:space="preserve"> contemporaneamente, nella tipologia di implementazione che andiamo a progettare l'utente non necessita di fare multithreading.</w:t>
       </w:r>
     </w:p>
     <w:p>
@@ -5016,13 +5506,31 @@
         </w:rPr>
         <w:t xml:space="preserve">- </w:t>
       </w:r>
-      <w:r>
-        <w:rPr>
-          <w:rFonts w:ascii="Georgia" w:hAnsi="Georgia" w:cs="Calibri"/>
-          <w:b/>
-        </w:rPr>
-        <w:t>Migrabilità di un task</w:t>
-      </w:r>
+      <w:proofErr w:type="spellStart"/>
+      <w:r>
+        <w:rPr>
+          <w:rFonts w:ascii="Georgia" w:hAnsi="Georgia" w:cs="Calibri"/>
+          <w:b/>
+        </w:rPr>
+        <w:t>Migrabilità</w:t>
+      </w:r>
+      <w:proofErr w:type="spellEnd"/>
+      <w:r>
+        <w:rPr>
+          <w:rFonts w:ascii="Georgia" w:hAnsi="Georgia" w:cs="Calibri"/>
+          <w:b/>
+        </w:rPr>
+        <w:t xml:space="preserve"> di </w:t>
+      </w:r>
+      <w:proofErr w:type="gramStart"/>
+      <w:r>
+        <w:rPr>
+          <w:rFonts w:ascii="Georgia" w:hAnsi="Georgia" w:cs="Calibri"/>
+          <w:b/>
+        </w:rPr>
+        <w:t>un task</w:t>
+      </w:r>
+      <w:proofErr w:type="gramEnd"/>
       <w:r>
         <w:rPr>
           <w:rFonts w:ascii="Georgia" w:hAnsi="Georgia" w:cs="Calibri"/>
@@ -5181,8 +5689,17 @@
           <w:rFonts w:ascii="Georgia" w:hAnsi="Georgia" w:cs="Calibri"/>
           <w:b/>
         </w:rPr>
-        <w:t>Conformità dei task</w:t>
-      </w:r>
+        <w:t xml:space="preserve">Conformità </w:t>
+      </w:r>
+      <w:proofErr w:type="gramStart"/>
+      <w:r>
+        <w:rPr>
+          <w:rFonts w:ascii="Georgia" w:hAnsi="Georgia" w:cs="Calibri"/>
+          <w:b/>
+        </w:rPr>
+        <w:t>dei task</w:t>
+      </w:r>
+      <w:proofErr w:type="gramEnd"/>
       <w:r>
         <w:rPr>
           <w:rFonts w:ascii="Georgia" w:hAnsi="Georgia" w:cs="Calibri"/>
@@ -5203,11 +5720,11 @@
       <w:pPr>
         <w:pStyle w:val="Citazioneintensa"/>
       </w:pPr>
-      <w:bookmarkStart w:id="11" w:name="_Toc115710"/>
+      <w:bookmarkStart w:id="10" w:name="_Toc115710"/>
       <w:r>
         <w:t>Relazione sulla valutazione euristica</w:t>
       </w:r>
-      <w:bookmarkEnd w:id="11"/>
+      <w:bookmarkEnd w:id="10"/>
     </w:p>
     <w:p>
       <w:pPr>
@@ -5308,7 +5825,25 @@
           <w:sz w:val="24"/>
           <w:szCs w:val="24"/>
         </w:rPr>
-        <w:t>Il sistema usa un linguaggio semplice e familiare all’utente. I link e i pulsanti hanno etichette appropriate (es. il carrello per l’acquisto, la mappa per la ricerca dei locali in zona ecc).</w:t>
+        <w:t xml:space="preserve">Il sistema usa un linguaggio semplice e familiare all’utente. I link e i pulsanti hanno etichette appropriate (es. il carrello per l’acquisto, la mappa per la ricerca dei locali in zona </w:t>
+      </w:r>
+      <w:proofErr w:type="spellStart"/>
+      <w:r>
+        <w:rPr>
+          <w:rFonts w:ascii="Georgia" w:hAnsi="Georgia" w:cs="Calibri"/>
+          <w:sz w:val="24"/>
+          <w:szCs w:val="24"/>
+        </w:rPr>
+        <w:t>ecc</w:t>
+      </w:r>
+      <w:proofErr w:type="spellEnd"/>
+      <w:r>
+        <w:rPr>
+          <w:rFonts w:ascii="Georgia" w:hAnsi="Georgia" w:cs="Calibri"/>
+          <w:sz w:val="24"/>
+          <w:szCs w:val="24"/>
+        </w:rPr>
+        <w:t>).</w:t>
       </w:r>
     </w:p>
     <w:p>
@@ -5645,12 +6180,8 @@
           <w:ilvl w:val="0"/>
           <w:numId w:val="16"/>
         </w:numPr>
-        <w:suppressAutoHyphens/>
-        <w:autoSpaceDN w:val="0"/>
-        <w:spacing w:after="0" w:line="240" w:lineRule="auto"/>
-        <w:rPr>
-          <w:rFonts w:ascii="Georgia" w:hAnsi="Georgia" w:cs="Calibri"/>
-          <w:b/>
+        <w:rPr>
+          <w:rFonts w:ascii="Georgia" w:hAnsi="Georgia" w:cs="Calibri"/>
           <w:sz w:val="24"/>
           <w:szCs w:val="24"/>
         </w:rPr>
@@ -5664,6 +6195,15 @@
         </w:rPr>
         <w:t>Aiuto e documentazione</w:t>
       </w:r>
+      <w:r>
+        <w:rPr>
+          <w:rFonts w:ascii="Georgia" w:hAnsi="Georgia" w:cs="Calibri"/>
+          <w:b/>
+          <w:sz w:val="24"/>
+          <w:szCs w:val="24"/>
+        </w:rPr>
+        <w:t>*</w:t>
+      </w:r>
     </w:p>
     <w:p>
       <w:pPr>
@@ -5873,13 +6413,13 @@
       <w:pPr>
         <w:pStyle w:val="Citazioneintensa"/>
       </w:pPr>
-      <w:bookmarkStart w:id="12" w:name="_Ref531764324"/>
-      <w:bookmarkStart w:id="13" w:name="_Toc115711"/>
+      <w:bookmarkStart w:id="11" w:name="_Ref531764324"/>
+      <w:bookmarkStart w:id="12" w:name="_Toc115711"/>
       <w:r>
         <w:t>Lista delle modifiche da effettuare prima di procedere all’implementazione, con relativa priorità.</w:t>
       </w:r>
+      <w:bookmarkEnd w:id="11"/>
       <w:bookmarkEnd w:id="12"/>
-      <w:bookmarkEnd w:id="13"/>
     </w:p>
     <w:p>
       <w:pPr>
@@ -6301,7 +6841,23 @@
                 <w:sz w:val="26"/>
                 <w:szCs w:val="26"/>
               </w:rPr>
-              <w:t>Ci siamo accorti che era utile un questionario anche per i ragazzi oltre che per i genitori,quindi lo abbiamo aggiunto all'implementazione.</w:t>
+              <w:t>Ci siamo accorti che era utile un questionario anche per i ragazzi oltre che per i genitori,</w:t>
+            </w:r>
+            <w:r>
+              <w:rPr>
+                <w:rFonts w:cs="Calibri"/>
+                <w:sz w:val="26"/>
+                <w:szCs w:val="26"/>
+              </w:rPr>
+              <w:t xml:space="preserve"> </w:t>
+            </w:r>
+            <w:r>
+              <w:rPr>
+                <w:rFonts w:cs="Calibri"/>
+                <w:sz w:val="26"/>
+                <w:szCs w:val="26"/>
+              </w:rPr>
+              <w:t>quindi lo abbiamo aggiunto all'implementazione.</w:t>
             </w:r>
           </w:p>
         </w:tc>
@@ -6342,7 +6898,41 @@
                 <w:sz w:val="26"/>
                 <w:szCs w:val="26"/>
               </w:rPr>
-              <w:t>Aggiungeremo un icona visibile per il logout.</w:t>
+              <w:t>Aggiungeremo un</w:t>
+            </w:r>
+            <w:r>
+              <w:rPr>
+                <w:rFonts w:cstheme="minorHAnsi"/>
+                <w:sz w:val="26"/>
+                <w:szCs w:val="26"/>
+              </w:rPr>
+              <w:t>’</w:t>
+            </w:r>
+            <w:r>
+              <w:rPr>
+                <w:rFonts w:cstheme="minorHAnsi"/>
+                <w:sz w:val="26"/>
+                <w:szCs w:val="26"/>
+              </w:rPr>
+              <w:t xml:space="preserve">icona visibile per il </w:t>
+            </w:r>
+            <w:proofErr w:type="spellStart"/>
+            <w:r>
+              <w:rPr>
+                <w:rFonts w:cstheme="minorHAnsi"/>
+                <w:sz w:val="26"/>
+                <w:szCs w:val="26"/>
+              </w:rPr>
+              <w:t>logout</w:t>
+            </w:r>
+            <w:proofErr w:type="spellEnd"/>
+            <w:r>
+              <w:rPr>
+                <w:rFonts w:cstheme="minorHAnsi"/>
+                <w:sz w:val="26"/>
+                <w:szCs w:val="26"/>
+              </w:rPr>
+              <w:t>.</w:t>
             </w:r>
           </w:p>
           <w:p>
@@ -6392,8 +6982,26 @@
                 <w:sz w:val="26"/>
                 <w:szCs w:val="26"/>
               </w:rPr>
-              <w:t>Aggiungeremo un icona per vedere le storie pubblicate dal singolo utente.</w:t>
+              <w:t>Aggiungeremo un</w:t>
             </w:r>
+            <w:r>
+              <w:rPr>
+                <w:rFonts w:cstheme="minorHAnsi"/>
+                <w:sz w:val="26"/>
+                <w:szCs w:val="26"/>
+              </w:rPr>
+              <w:t>’</w:t>
+            </w:r>
+            <w:r>
+              <w:rPr>
+                <w:rFonts w:cstheme="minorHAnsi"/>
+                <w:sz w:val="26"/>
+                <w:szCs w:val="26"/>
+              </w:rPr>
+              <w:t>icona per vedere le storie pubblicate dal singolo utente.</w:t>
+            </w:r>
+            <w:bookmarkStart w:id="13" w:name="_GoBack"/>
+            <w:bookmarkEnd w:id="13"/>
           </w:p>
           <w:p>
             <w:pPr>
@@ -6736,7 +7344,7 @@
 </file>
 
 <file path=word/endnotes.xml><?xml version="1.0" encoding="utf-8"?>
-<w:endnotes xmlns:wpc="http://schemas.microsoft.com/office/word/2010/wordprocessingCanvas" xmlns:mc="http://schemas.openxmlformats.org/markup-compatibility/2006" xmlns:o="urn:schemas-microsoft-com:office:office" xmlns:r="http://schemas.openxmlformats.org/officeDocument/2006/relationships" xmlns:m="http://schemas.openxmlformats.org/officeDocument/2006/math" xmlns:v="urn:schemas-microsoft-com:vml" xmlns:wp14="http://schemas.microsoft.com/office/word/2010/wordprocessingDrawing" xmlns:wp="http://schemas.openxmlformats.org/drawingml/2006/wordprocessingDrawing" xmlns:w10="urn:schemas-microsoft-com:office:word" xmlns:w="http://schemas.openxmlformats.org/wordprocessingml/2006/main" xmlns:w14="http://schemas.microsoft.com/office/word/2010/wordml" xmlns:w15="http://schemas.microsoft.com/office/word/2012/wordml" xmlns:wpg="http://schemas.microsoft.com/office/word/2010/wordprocessingGroup" xmlns:wpi="http://schemas.microsoft.com/office/word/2010/wordprocessingInk" xmlns:wne="http://schemas.microsoft.com/office/word/2006/wordml" xmlns:wps="http://schemas.microsoft.com/office/word/2010/wordprocessingShape" mc:Ignorable="w14 w15 wp14">
+<w:endnotes xmlns:wpc="http://schemas.microsoft.com/office/word/2010/wordprocessingCanvas" xmlns:cx="http://schemas.microsoft.com/office/drawing/2014/chartex" xmlns:cx1="http://schemas.microsoft.com/office/drawing/2015/9/8/chartex" xmlns:cx2="http://schemas.microsoft.com/office/drawing/2015/10/21/chartex" xmlns:cx3="http://schemas.microsoft.com/office/drawing/2016/5/9/chartex" xmlns:cx4="http://schemas.microsoft.com/office/drawing/2016/5/10/chartex" xmlns:cx5="http://schemas.microsoft.com/office/drawing/2016/5/11/chartex" xmlns:cx6="http://schemas.microsoft.com/office/drawing/2016/5/12/chartex" xmlns:cx7="http://schemas.microsoft.com/office/drawing/2016/5/13/chartex" xmlns:cx8="http://schemas.microsoft.com/office/drawing/2016/5/14/chartex" xmlns:mc="http://schemas.openxmlformats.org/markup-compatibility/2006" xmlns:aink="http://schemas.microsoft.com/office/drawing/2016/ink" xmlns:am3d="http://schemas.microsoft.com/office/drawing/2017/model3d" xmlns:o="urn:schemas-microsoft-com:office:office" xmlns:r="http://schemas.openxmlformats.org/officeDocument/2006/relationships" xmlns:m="http://schemas.openxmlformats.org/officeDocument/2006/math" xmlns:v="urn:schemas-microsoft-com:vml" xmlns:wp14="http://schemas.microsoft.com/office/word/2010/wordprocessingDrawing" xmlns:wp="http://schemas.openxmlformats.org/drawingml/2006/wordprocessingDrawing" xmlns:w10="urn:schemas-microsoft-com:office:word" xmlns:w="http://schemas.openxmlformats.org/wordprocessingml/2006/main" xmlns:w14="http://schemas.microsoft.com/office/word/2010/wordml" xmlns:w15="http://schemas.microsoft.com/office/word/2012/wordml" xmlns:w16cid="http://schemas.microsoft.com/office/word/2016/wordml/cid" xmlns:w16se="http://schemas.microsoft.com/office/word/2015/wordml/symex" xmlns:wpg="http://schemas.microsoft.com/office/word/2010/wordprocessingGroup" xmlns:wpi="http://schemas.microsoft.com/office/word/2010/wordprocessingInk" xmlns:wne="http://schemas.microsoft.com/office/word/2006/wordml" xmlns:wps="http://schemas.microsoft.com/office/word/2010/wordprocessingShape" mc:Ignorable="w14 w15 w16se w16cid wp14">
   <w:endnote w:type="separator" w:id="-1">
     <w:p>
       <w:pPr>
@@ -6761,7 +7369,7 @@
 </file>
 
 <file path=word/footnotes.xml><?xml version="1.0" encoding="utf-8"?>
-<w:footnotes xmlns:wpc="http://schemas.microsoft.com/office/word/2010/wordprocessingCanvas" xmlns:mc="http://schemas.openxmlformats.org/markup-compatibility/2006" xmlns:o="urn:schemas-microsoft-com:office:office" xmlns:r="http://schemas.openxmlformats.org/officeDocument/2006/relationships" xmlns:m="http://schemas.openxmlformats.org/officeDocument/2006/math" xmlns:v="urn:schemas-microsoft-com:vml" xmlns:wp14="http://schemas.microsoft.com/office/word/2010/wordprocessingDrawing" xmlns:wp="http://schemas.openxmlformats.org/drawingml/2006/wordprocessingDrawing" xmlns:w10="urn:schemas-microsoft-com:office:word" xmlns:w="http://schemas.openxmlformats.org/wordprocessingml/2006/main" xmlns:w14="http://schemas.microsoft.com/office/word/2010/wordml" xmlns:w15="http://schemas.microsoft.com/office/word/2012/wordml" xmlns:wpg="http://schemas.microsoft.com/office/word/2010/wordprocessingGroup" xmlns:wpi="http://schemas.microsoft.com/office/word/2010/wordprocessingInk" xmlns:wne="http://schemas.microsoft.com/office/word/2006/wordml" xmlns:wps="http://schemas.microsoft.com/office/word/2010/wordprocessingShape" mc:Ignorable="w14 w15 wp14">
+<w:footnotes xmlns:wpc="http://schemas.microsoft.com/office/word/2010/wordprocessingCanvas" xmlns:cx="http://schemas.microsoft.com/office/drawing/2014/chartex" xmlns:cx1="http://schemas.microsoft.com/office/drawing/2015/9/8/chartex" xmlns:cx2="http://schemas.microsoft.com/office/drawing/2015/10/21/chartex" xmlns:cx3="http://schemas.microsoft.com/office/drawing/2016/5/9/chartex" xmlns:cx4="http://schemas.microsoft.com/office/drawing/2016/5/10/chartex" xmlns:cx5="http://schemas.microsoft.com/office/drawing/2016/5/11/chartex" xmlns:cx6="http://schemas.microsoft.com/office/drawing/2016/5/12/chartex" xmlns:cx7="http://schemas.microsoft.com/office/drawing/2016/5/13/chartex" xmlns:cx8="http://schemas.microsoft.com/office/drawing/2016/5/14/chartex" xmlns:mc="http://schemas.openxmlformats.org/markup-compatibility/2006" xmlns:aink="http://schemas.microsoft.com/office/drawing/2016/ink" xmlns:am3d="http://schemas.microsoft.com/office/drawing/2017/model3d" xmlns:o="urn:schemas-microsoft-com:office:office" xmlns:r="http://schemas.openxmlformats.org/officeDocument/2006/relationships" xmlns:m="http://schemas.openxmlformats.org/officeDocument/2006/math" xmlns:v="urn:schemas-microsoft-com:vml" xmlns:wp14="http://schemas.microsoft.com/office/word/2010/wordprocessingDrawing" xmlns:wp="http://schemas.openxmlformats.org/drawingml/2006/wordprocessingDrawing" xmlns:w10="urn:schemas-microsoft-com:office:word" xmlns:w="http://schemas.openxmlformats.org/wordprocessingml/2006/main" xmlns:w14="http://schemas.microsoft.com/office/word/2010/wordml" xmlns:w15="http://schemas.microsoft.com/office/word/2012/wordml" xmlns:w16cid="http://schemas.microsoft.com/office/word/2016/wordml/cid" xmlns:w16se="http://schemas.microsoft.com/office/word/2015/wordml/symex" xmlns:wpg="http://schemas.microsoft.com/office/word/2010/wordprocessingGroup" xmlns:wpi="http://schemas.microsoft.com/office/word/2010/wordprocessingInk" xmlns:wne="http://schemas.microsoft.com/office/word/2006/wordml" xmlns:wps="http://schemas.microsoft.com/office/word/2010/wordprocessingShape" mc:Ignorable="w14 w15 w16se w16cid wp14">
   <w:footnote w:type="separator" w:id="-1">
     <w:p>
       <w:pPr>
@@ -6786,8 +7394,8 @@
 </file>
 
 <file path=word/numbering.xml><?xml version="1.0" encoding="utf-8"?>
-<w:numbering xmlns:wpc="http://schemas.microsoft.com/office/word/2010/wordprocessingCanvas" xmlns:mc="http://schemas.openxmlformats.org/markup-compatibility/2006" xmlns:o="urn:schemas-microsoft-com:office:office" xmlns:r="http://schemas.openxmlformats.org/officeDocument/2006/relationships" xmlns:m="http://schemas.openxmlformats.org/officeDocument/2006/math" xmlns:v="urn:schemas-microsoft-com:vml" xmlns:wp14="http://schemas.microsoft.com/office/word/2010/wordprocessingDrawing" xmlns:wp="http://schemas.openxmlformats.org/drawingml/2006/wordprocessingDrawing" xmlns:w10="urn:schemas-microsoft-com:office:word" xmlns:w="http://schemas.openxmlformats.org/wordprocessingml/2006/main" xmlns:w14="http://schemas.microsoft.com/office/word/2010/wordml" xmlns:w15="http://schemas.microsoft.com/office/word/2012/wordml" xmlns:wpg="http://schemas.microsoft.com/office/word/2010/wordprocessingGroup" xmlns:wpi="http://schemas.microsoft.com/office/word/2010/wordprocessingInk" xmlns:wne="http://schemas.microsoft.com/office/word/2006/wordml" xmlns:wps="http://schemas.microsoft.com/office/word/2010/wordprocessingShape" mc:Ignorable="w14 w15 wp14">
-  <w:abstractNum w:abstractNumId="0">
+<w:numbering xmlns:wpc="http://schemas.microsoft.com/office/word/2010/wordprocessingCanvas" xmlns:cx="http://schemas.microsoft.com/office/drawing/2014/chartex" xmlns:cx1="http://schemas.microsoft.com/office/drawing/2015/9/8/chartex" xmlns:cx2="http://schemas.microsoft.com/office/drawing/2015/10/21/chartex" xmlns:cx3="http://schemas.microsoft.com/office/drawing/2016/5/9/chartex" xmlns:cx4="http://schemas.microsoft.com/office/drawing/2016/5/10/chartex" xmlns:cx5="http://schemas.microsoft.com/office/drawing/2016/5/11/chartex" xmlns:cx6="http://schemas.microsoft.com/office/drawing/2016/5/12/chartex" xmlns:cx7="http://schemas.microsoft.com/office/drawing/2016/5/13/chartex" xmlns:cx8="http://schemas.microsoft.com/office/drawing/2016/5/14/chartex" xmlns:mc="http://schemas.openxmlformats.org/markup-compatibility/2006" xmlns:aink="http://schemas.microsoft.com/office/drawing/2016/ink" xmlns:am3d="http://schemas.microsoft.com/office/drawing/2017/model3d" xmlns:o="urn:schemas-microsoft-com:office:office" xmlns:r="http://schemas.openxmlformats.org/officeDocument/2006/relationships" xmlns:m="http://schemas.openxmlformats.org/officeDocument/2006/math" xmlns:v="urn:schemas-microsoft-com:vml" xmlns:wp14="http://schemas.microsoft.com/office/word/2010/wordprocessingDrawing" xmlns:wp="http://schemas.openxmlformats.org/drawingml/2006/wordprocessingDrawing" xmlns:w10="urn:schemas-microsoft-com:office:word" xmlns:w="http://schemas.openxmlformats.org/wordprocessingml/2006/main" xmlns:w14="http://schemas.microsoft.com/office/word/2010/wordml" xmlns:w15="http://schemas.microsoft.com/office/word/2012/wordml" xmlns:w16cid="http://schemas.microsoft.com/office/word/2016/wordml/cid" xmlns:w16se="http://schemas.microsoft.com/office/word/2015/wordml/symex" xmlns:wpg="http://schemas.microsoft.com/office/word/2010/wordprocessingGroup" xmlns:wpi="http://schemas.microsoft.com/office/word/2010/wordprocessingInk" xmlns:wne="http://schemas.microsoft.com/office/word/2006/wordml" xmlns:wps="http://schemas.microsoft.com/office/word/2010/wordprocessingShape" mc:Ignorable="w14 w15 w16se w16cid wp14">
+  <w:abstractNum w:abstractNumId="0" w15:restartNumberingAfterBreak="0">
     <w:nsid w:val="2AE71C22"/>
     <w:multiLevelType w:val="hybridMultilevel"/>
     <w:tmpl w:val="12CED0A4"/>
@@ -6900,7 +7508,7 @@
       </w:rPr>
     </w:lvl>
   </w:abstractNum>
-  <w:abstractNum w:abstractNumId="1">
+  <w:abstractNum w:abstractNumId="1" w15:restartNumberingAfterBreak="0">
     <w:nsid w:val="2BC44A21"/>
     <w:multiLevelType w:val="hybridMultilevel"/>
     <w:tmpl w:val="76FACB1E"/>
@@ -7013,7 +7621,7 @@
       </w:rPr>
     </w:lvl>
   </w:abstractNum>
-  <w:abstractNum w:abstractNumId="2">
+  <w:abstractNum w:abstractNumId="2" w15:restartNumberingAfterBreak="0">
     <w:nsid w:val="2E995CB9"/>
     <w:multiLevelType w:val="multilevel"/>
     <w:tmpl w:val="CC0ED092"/>
@@ -7118,7 +7726,7 @@
       </w:rPr>
     </w:lvl>
   </w:abstractNum>
-  <w:abstractNum w:abstractNumId="3">
+  <w:abstractNum w:abstractNumId="3" w15:restartNumberingAfterBreak="0">
     <w:nsid w:val="32372B53"/>
     <w:multiLevelType w:val="multilevel"/>
     <w:tmpl w:val="76E4ADCE"/>
@@ -7205,7 +7813,96 @@
       </w:pPr>
     </w:lvl>
   </w:abstractNum>
-  <w:abstractNum w:abstractNumId="4">
+  <w:abstractNum w:abstractNumId="4" w15:restartNumberingAfterBreak="0">
+    <w:nsid w:val="35634267"/>
+    <w:multiLevelType w:val="hybridMultilevel"/>
+    <w:tmpl w:val="B498DF94"/>
+    <w:lvl w:ilvl="0" w:tplc="DD327520">
+      <w:start w:val="10"/>
+      <w:numFmt w:val="decimal"/>
+      <w:lvlText w:val="%1"/>
+      <w:lvlJc w:val="left"/>
+      <w:pPr>
+        <w:ind w:left="720" w:hanging="360"/>
+      </w:pPr>
+      <w:rPr>
+        <w:rFonts w:hint="default"/>
+      </w:rPr>
+    </w:lvl>
+    <w:lvl w:ilvl="1" w:tplc="04100019" w:tentative="1">
+      <w:start w:val="1"/>
+      <w:numFmt w:val="lowerLetter"/>
+      <w:lvlText w:val="%2."/>
+      <w:lvlJc w:val="left"/>
+      <w:pPr>
+        <w:ind w:left="1440" w:hanging="360"/>
+      </w:pPr>
+    </w:lvl>
+    <w:lvl w:ilvl="2" w:tplc="0410001B" w:tentative="1">
+      <w:start w:val="1"/>
+      <w:numFmt w:val="lowerRoman"/>
+      <w:lvlText w:val="%3."/>
+      <w:lvlJc w:val="right"/>
+      <w:pPr>
+        <w:ind w:left="2160" w:hanging="180"/>
+      </w:pPr>
+    </w:lvl>
+    <w:lvl w:ilvl="3" w:tplc="0410000F" w:tentative="1">
+      <w:start w:val="1"/>
+      <w:numFmt w:val="decimal"/>
+      <w:lvlText w:val="%4."/>
+      <w:lvlJc w:val="left"/>
+      <w:pPr>
+        <w:ind w:left="2880" w:hanging="360"/>
+      </w:pPr>
+    </w:lvl>
+    <w:lvl w:ilvl="4" w:tplc="04100019" w:tentative="1">
+      <w:start w:val="1"/>
+      <w:numFmt w:val="lowerLetter"/>
+      <w:lvlText w:val="%5."/>
+      <w:lvlJc w:val="left"/>
+      <w:pPr>
+        <w:ind w:left="3600" w:hanging="360"/>
+      </w:pPr>
+    </w:lvl>
+    <w:lvl w:ilvl="5" w:tplc="0410001B" w:tentative="1">
+      <w:start w:val="1"/>
+      <w:numFmt w:val="lowerRoman"/>
+      <w:lvlText w:val="%6."/>
+      <w:lvlJc w:val="right"/>
+      <w:pPr>
+        <w:ind w:left="4320" w:hanging="180"/>
+      </w:pPr>
+    </w:lvl>
+    <w:lvl w:ilvl="6" w:tplc="0410000F" w:tentative="1">
+      <w:start w:val="1"/>
+      <w:numFmt w:val="decimal"/>
+      <w:lvlText w:val="%7."/>
+      <w:lvlJc w:val="left"/>
+      <w:pPr>
+        <w:ind w:left="5040" w:hanging="360"/>
+      </w:pPr>
+    </w:lvl>
+    <w:lvl w:ilvl="7" w:tplc="04100019" w:tentative="1">
+      <w:start w:val="1"/>
+      <w:numFmt w:val="lowerLetter"/>
+      <w:lvlText w:val="%8."/>
+      <w:lvlJc w:val="left"/>
+      <w:pPr>
+        <w:ind w:left="5760" w:hanging="360"/>
+      </w:pPr>
+    </w:lvl>
+    <w:lvl w:ilvl="8" w:tplc="0410001B" w:tentative="1">
+      <w:start w:val="1"/>
+      <w:numFmt w:val="lowerRoman"/>
+      <w:lvlText w:val="%9."/>
+      <w:lvlJc w:val="right"/>
+      <w:pPr>
+        <w:ind w:left="6480" w:hanging="180"/>
+      </w:pPr>
+    </w:lvl>
+  </w:abstractNum>
+  <w:abstractNum w:abstractNumId="5" w15:restartNumberingAfterBreak="0">
     <w:nsid w:val="40BF1B41"/>
     <w:multiLevelType w:val="multilevel"/>
     <w:tmpl w:val="7B1E9718"/>
@@ -7297,10 +7994,100 @@
       </w:pPr>
     </w:lvl>
   </w:abstractNum>
-  <w:abstractNum w:abstractNumId="5">
+  <w:abstractNum w:abstractNumId="6" w15:restartNumberingAfterBreak="0">
     <w:nsid w:val="59B66E01"/>
     <w:multiLevelType w:val="hybridMultilevel"/>
-    <w:tmpl w:val="52A8554C"/>
+    <w:tmpl w:val="0CCAFF20"/>
+    <w:lvl w:ilvl="0" w:tplc="01C66120">
+      <w:start w:val="1"/>
+      <w:numFmt w:val="decimal"/>
+      <w:lvlText w:val="%1."/>
+      <w:lvlJc w:val="left"/>
+      <w:pPr>
+        <w:ind w:left="720" w:hanging="360"/>
+      </w:pPr>
+      <w:rPr>
+        <w:rFonts w:hint="default"/>
+        <w:b/>
+      </w:rPr>
+    </w:lvl>
+    <w:lvl w:ilvl="1" w:tplc="04100019" w:tentative="1">
+      <w:start w:val="1"/>
+      <w:numFmt w:val="lowerLetter"/>
+      <w:lvlText w:val="%2."/>
+      <w:lvlJc w:val="left"/>
+      <w:pPr>
+        <w:ind w:left="1440" w:hanging="360"/>
+      </w:pPr>
+    </w:lvl>
+    <w:lvl w:ilvl="2" w:tplc="0410001B" w:tentative="1">
+      <w:start w:val="1"/>
+      <w:numFmt w:val="lowerRoman"/>
+      <w:lvlText w:val="%3."/>
+      <w:lvlJc w:val="right"/>
+      <w:pPr>
+        <w:ind w:left="2160" w:hanging="180"/>
+      </w:pPr>
+    </w:lvl>
+    <w:lvl w:ilvl="3" w:tplc="0410000F" w:tentative="1">
+      <w:start w:val="1"/>
+      <w:numFmt w:val="decimal"/>
+      <w:lvlText w:val="%4."/>
+      <w:lvlJc w:val="left"/>
+      <w:pPr>
+        <w:ind w:left="2880" w:hanging="360"/>
+      </w:pPr>
+    </w:lvl>
+    <w:lvl w:ilvl="4" w:tplc="04100019" w:tentative="1">
+      <w:start w:val="1"/>
+      <w:numFmt w:val="lowerLetter"/>
+      <w:lvlText w:val="%5."/>
+      <w:lvlJc w:val="left"/>
+      <w:pPr>
+        <w:ind w:left="3600" w:hanging="360"/>
+      </w:pPr>
+    </w:lvl>
+    <w:lvl w:ilvl="5" w:tplc="0410001B" w:tentative="1">
+      <w:start w:val="1"/>
+      <w:numFmt w:val="lowerRoman"/>
+      <w:lvlText w:val="%6."/>
+      <w:lvlJc w:val="right"/>
+      <w:pPr>
+        <w:ind w:left="4320" w:hanging="180"/>
+      </w:pPr>
+    </w:lvl>
+    <w:lvl w:ilvl="6" w:tplc="0410000F" w:tentative="1">
+      <w:start w:val="1"/>
+      <w:numFmt w:val="decimal"/>
+      <w:lvlText w:val="%7."/>
+      <w:lvlJc w:val="left"/>
+      <w:pPr>
+        <w:ind w:left="5040" w:hanging="360"/>
+      </w:pPr>
+    </w:lvl>
+    <w:lvl w:ilvl="7" w:tplc="04100019" w:tentative="1">
+      <w:start w:val="1"/>
+      <w:numFmt w:val="lowerLetter"/>
+      <w:lvlText w:val="%8."/>
+      <w:lvlJc w:val="left"/>
+      <w:pPr>
+        <w:ind w:left="5760" w:hanging="360"/>
+      </w:pPr>
+    </w:lvl>
+    <w:lvl w:ilvl="8" w:tplc="0410001B" w:tentative="1">
+      <w:start w:val="1"/>
+      <w:numFmt w:val="lowerRoman"/>
+      <w:lvlText w:val="%9."/>
+      <w:lvlJc w:val="right"/>
+      <w:pPr>
+        <w:ind w:left="6480" w:hanging="180"/>
+      </w:pPr>
+    </w:lvl>
+  </w:abstractNum>
+  <w:abstractNum w:abstractNumId="7" w15:restartNumberingAfterBreak="0">
+    <w:nsid w:val="70AA057E"/>
+    <w:multiLevelType w:val="hybridMultilevel"/>
+    <w:tmpl w:val="82101264"/>
     <w:lvl w:ilvl="0" w:tplc="0410000F">
       <w:start w:val="1"/>
       <w:numFmt w:val="decimal"/>
@@ -7386,96 +8173,7 @@
       </w:pPr>
     </w:lvl>
   </w:abstractNum>
-  <w:abstractNum w:abstractNumId="6">
-    <w:nsid w:val="70AA057E"/>
-    <w:multiLevelType w:val="hybridMultilevel"/>
-    <w:tmpl w:val="82101264"/>
-    <w:lvl w:ilvl="0" w:tplc="0410000F">
-      <w:start w:val="1"/>
-      <w:numFmt w:val="decimal"/>
-      <w:lvlText w:val="%1."/>
-      <w:lvlJc w:val="left"/>
-      <w:pPr>
-        <w:ind w:left="720" w:hanging="360"/>
-      </w:pPr>
-      <w:rPr>
-        <w:rFonts w:hint="default"/>
-      </w:rPr>
-    </w:lvl>
-    <w:lvl w:ilvl="1" w:tplc="04100019" w:tentative="1">
-      <w:start w:val="1"/>
-      <w:numFmt w:val="lowerLetter"/>
-      <w:lvlText w:val="%2."/>
-      <w:lvlJc w:val="left"/>
-      <w:pPr>
-        <w:ind w:left="1440" w:hanging="360"/>
-      </w:pPr>
-    </w:lvl>
-    <w:lvl w:ilvl="2" w:tplc="0410001B" w:tentative="1">
-      <w:start w:val="1"/>
-      <w:numFmt w:val="lowerRoman"/>
-      <w:lvlText w:val="%3."/>
-      <w:lvlJc w:val="right"/>
-      <w:pPr>
-        <w:ind w:left="2160" w:hanging="180"/>
-      </w:pPr>
-    </w:lvl>
-    <w:lvl w:ilvl="3" w:tplc="0410000F" w:tentative="1">
-      <w:start w:val="1"/>
-      <w:numFmt w:val="decimal"/>
-      <w:lvlText w:val="%4."/>
-      <w:lvlJc w:val="left"/>
-      <w:pPr>
-        <w:ind w:left="2880" w:hanging="360"/>
-      </w:pPr>
-    </w:lvl>
-    <w:lvl w:ilvl="4" w:tplc="04100019" w:tentative="1">
-      <w:start w:val="1"/>
-      <w:numFmt w:val="lowerLetter"/>
-      <w:lvlText w:val="%5."/>
-      <w:lvlJc w:val="left"/>
-      <w:pPr>
-        <w:ind w:left="3600" w:hanging="360"/>
-      </w:pPr>
-    </w:lvl>
-    <w:lvl w:ilvl="5" w:tplc="0410001B" w:tentative="1">
-      <w:start w:val="1"/>
-      <w:numFmt w:val="lowerRoman"/>
-      <w:lvlText w:val="%6."/>
-      <w:lvlJc w:val="right"/>
-      <w:pPr>
-        <w:ind w:left="4320" w:hanging="180"/>
-      </w:pPr>
-    </w:lvl>
-    <w:lvl w:ilvl="6" w:tplc="0410000F" w:tentative="1">
-      <w:start w:val="1"/>
-      <w:numFmt w:val="decimal"/>
-      <w:lvlText w:val="%7."/>
-      <w:lvlJc w:val="left"/>
-      <w:pPr>
-        <w:ind w:left="5040" w:hanging="360"/>
-      </w:pPr>
-    </w:lvl>
-    <w:lvl w:ilvl="7" w:tplc="04100019" w:tentative="1">
-      <w:start w:val="1"/>
-      <w:numFmt w:val="lowerLetter"/>
-      <w:lvlText w:val="%8."/>
-      <w:lvlJc w:val="left"/>
-      <w:pPr>
-        <w:ind w:left="5760" w:hanging="360"/>
-      </w:pPr>
-    </w:lvl>
-    <w:lvl w:ilvl="8" w:tplc="0410001B" w:tentative="1">
-      <w:start w:val="1"/>
-      <w:numFmt w:val="lowerRoman"/>
-      <w:lvlText w:val="%9."/>
-      <w:lvlJc w:val="right"/>
-      <w:pPr>
-        <w:ind w:left="6480" w:hanging="180"/>
-      </w:pPr>
-    </w:lvl>
-  </w:abstractNum>
-  <w:abstractNum w:abstractNumId="7">
+  <w:abstractNum w:abstractNumId="8" w15:restartNumberingAfterBreak="0">
     <w:nsid w:val="7C2B40C2"/>
     <w:multiLevelType w:val="multilevel"/>
     <w:tmpl w:val="0E1228F4"/>
@@ -7587,7 +8285,7 @@
     <w:abstractNumId w:val="0"/>
   </w:num>
   <w:num w:numId="3">
-    <w:abstractNumId w:val="6"/>
+    <w:abstractNumId w:val="7"/>
   </w:num>
   <w:num w:numId="4">
     <w:abstractNumId w:val="2"/>
@@ -7635,19 +8333,19 @@
     <w:abstractNumId w:val="3"/>
   </w:num>
   <w:num w:numId="10">
-    <w:abstractNumId w:val="7"/>
+    <w:abstractNumId w:val="8"/>
   </w:num>
   <w:num w:numId="11">
-    <w:abstractNumId w:val="7"/>
+    <w:abstractNumId w:val="8"/>
   </w:num>
   <w:num w:numId="12">
-    <w:abstractNumId w:val="7"/>
+    <w:abstractNumId w:val="8"/>
   </w:num>
   <w:num w:numId="13">
-    <w:abstractNumId w:val="4"/>
+    <w:abstractNumId w:val="5"/>
   </w:num>
   <w:num w:numId="14">
-    <w:abstractNumId w:val="4"/>
+    <w:abstractNumId w:val="5"/>
     <w:lvlOverride w:ilvl="0">
       <w:startOverride w:val="1"/>
     </w:lvlOverride>
@@ -7677,16 +8375,19 @@
     </w:lvlOverride>
   </w:num>
   <w:num w:numId="15">
-    <w:abstractNumId w:val="4"/>
+    <w:abstractNumId w:val="5"/>
   </w:num>
   <w:num w:numId="16">
-    <w:abstractNumId w:val="5"/>
+    <w:abstractNumId w:val="6"/>
+  </w:num>
+  <w:num w:numId="17">
+    <w:abstractNumId w:val="4"/>
   </w:num>
 </w:numbering>
 </file>
 
 <file path=word/styles.xml><?xml version="1.0" encoding="utf-8"?>
-<w:styles xmlns:mc="http://schemas.openxmlformats.org/markup-compatibility/2006" xmlns:r="http://schemas.openxmlformats.org/officeDocument/2006/relationships" xmlns:w="http://schemas.openxmlformats.org/wordprocessingml/2006/main" xmlns:w14="http://schemas.microsoft.com/office/word/2010/wordml" xmlns:w15="http://schemas.microsoft.com/office/word/2012/wordml" mc:Ignorable="w14 w15">
+<w:styles xmlns:mc="http://schemas.openxmlformats.org/markup-compatibility/2006" xmlns:r="http://schemas.openxmlformats.org/officeDocument/2006/relationships" xmlns:w="http://schemas.openxmlformats.org/wordprocessingml/2006/main" xmlns:w14="http://schemas.microsoft.com/office/word/2010/wordml" xmlns:w15="http://schemas.microsoft.com/office/word/2012/wordml" xmlns:w16cid="http://schemas.microsoft.com/office/word/2016/wordml/cid" xmlns:w16se="http://schemas.microsoft.com/office/word/2015/wordml/symex" mc:Ignorable="w14 w15 w16se w16cid">
   <w:docDefaults>
     <w:rPrDefault>
       <w:rPr>
@@ -7702,7 +8403,7 @@
       </w:pPr>
     </w:pPrDefault>
   </w:docDefaults>
-  <w:latentStyles w:defLockedState="0" w:defUIPriority="99" w:defSemiHidden="0" w:defUnhideWhenUsed="0" w:defQFormat="0" w:count="371">
+  <w:latentStyles w:defLockedState="0" w:defUIPriority="99" w:defSemiHidden="0" w:defUnhideWhenUsed="0" w:defQFormat="0" w:count="375">
     <w:lsdException w:name="Normal" w:uiPriority="0" w:qFormat="1"/>
     <w:lsdException w:name="heading 1" w:uiPriority="0" w:qFormat="1"/>
     <w:lsdException w:name="heading 2" w:semiHidden="1" w:uiPriority="9" w:unhideWhenUsed="1" w:qFormat="1"/>
@@ -8074,6 +8775,10 @@
     <w:lsdException w:name="List Table 5 Dark Accent 6" w:uiPriority="50"/>
     <w:lsdException w:name="List Table 6 Colorful Accent 6" w:uiPriority="51"/>
     <w:lsdException w:name="List Table 7 Colorful Accent 6" w:uiPriority="52"/>
+    <w:lsdException w:name="Mention" w:semiHidden="1" w:unhideWhenUsed="1"/>
+    <w:lsdException w:name="Smart Hyperlink" w:semiHidden="1" w:unhideWhenUsed="1"/>
+    <w:lsdException w:name="Hashtag" w:semiHidden="1" w:unhideWhenUsed="1"/>
+    <w:lsdException w:name="Unresolved Mention" w:semiHidden="1" w:unhideWhenUsed="1"/>
   </w:latentStyles>
   <w:style w:type="paragraph" w:default="1" w:styleId="Normale">
     <w:name w:val="Normal"/>
@@ -8260,7 +8965,6 @@
       <w:spacing w:after="0" w:line="240" w:lineRule="auto"/>
     </w:pPr>
     <w:tblPr>
-      <w:tblInd w:w="0" w:type="dxa"/>
       <w:tblBorders>
         <w:top w:val="single" w:sz="4" w:space="0" w:color="auto"/>
         <w:left w:val="single" w:sz="4" w:space="0" w:color="auto"/>
@@ -8269,12 +8973,6 @@
         <w:insideH w:val="single" w:sz="4" w:space="0" w:color="auto"/>
         <w:insideV w:val="single" w:sz="4" w:space="0" w:color="auto"/>
       </w:tblBorders>
-      <w:tblCellMar>
-        <w:top w:w="0" w:type="dxa"/>
-        <w:left w:w="108" w:type="dxa"/>
-        <w:bottom w:w="0" w:type="dxa"/>
-        <w:right w:w="108" w:type="dxa"/>
-      </w:tblCellMar>
     </w:tblPr>
   </w:style>
   <w:style w:type="table" w:customStyle="1" w:styleId="Grigliatabellachiara1">
@@ -8286,7 +8984,6 @@
       <w:spacing w:after="0" w:line="240" w:lineRule="auto"/>
     </w:pPr>
     <w:tblPr>
-      <w:tblInd w:w="0" w:type="dxa"/>
       <w:tblBorders>
         <w:top w:val="single" w:sz="4" w:space="0" w:color="BFBFBF" w:themeColor="background1" w:themeShade="BF"/>
         <w:left w:val="single" w:sz="4" w:space="0" w:color="BFBFBF" w:themeColor="background1" w:themeShade="BF"/>
@@ -8295,12 +8992,6 @@
         <w:insideH w:val="single" w:sz="4" w:space="0" w:color="BFBFBF" w:themeColor="background1" w:themeShade="BF"/>
         <w:insideV w:val="single" w:sz="4" w:space="0" w:color="BFBFBF" w:themeColor="background1" w:themeShade="BF"/>
       </w:tblBorders>
-      <w:tblCellMar>
-        <w:top w:w="0" w:type="dxa"/>
-        <w:left w:w="108" w:type="dxa"/>
-        <w:bottom w:w="0" w:type="dxa"/>
-        <w:right w:w="108" w:type="dxa"/>
-      </w:tblCellMar>
     </w:tblPr>
   </w:style>
   <w:style w:type="paragraph" w:styleId="Nessunaspaziatura">
@@ -8643,7 +9334,7 @@
 </file>
 
 <file path=word/charts/chart1.xml><?xml version="1.0" encoding="utf-8"?>
-<c:chartSpace xmlns:c="http://schemas.openxmlformats.org/drawingml/2006/chart" xmlns:a="http://schemas.openxmlformats.org/drawingml/2006/main" xmlns:r="http://schemas.openxmlformats.org/officeDocument/2006/relationships">
+<c:chartSpace xmlns:c="http://schemas.openxmlformats.org/drawingml/2006/chart" xmlns:a="http://schemas.openxmlformats.org/drawingml/2006/main" xmlns:r="http://schemas.openxmlformats.org/officeDocument/2006/relationships" xmlns:c16r2="http://schemas.microsoft.com/office/drawing/2015/06/chart">
   <c:date1904 val="0"/>
   <c:lang val="it-IT"/>
   <c:roundedCorners val="0"/>
@@ -8723,7 +9414,7 @@
                 </a:outerShdw>
               </a:effectLst>
             </c:spPr>
-            <c:extLst xmlns:c16r2="http://schemas.microsoft.com/office/drawing/2015/06/chart">
+            <c:extLst>
               <c:ext xmlns:c16="http://schemas.microsoft.com/office/drawing/2014/chart" uri="{C3380CC4-5D6E-409C-BE32-E72D297353CC}">
                 <c16:uniqueId val="{00000001-4222-4938-9FED-33F8EC9A66B5}"/>
               </c:ext>
@@ -8747,7 +9438,7 @@
                 </a:outerShdw>
               </a:effectLst>
             </c:spPr>
-            <c:extLst xmlns:c16r2="http://schemas.microsoft.com/office/drawing/2015/06/chart">
+            <c:extLst>
               <c:ext xmlns:c16="http://schemas.microsoft.com/office/drawing/2014/chart" uri="{C3380CC4-5D6E-409C-BE32-E72D297353CC}">
                 <c16:uniqueId val="{00000003-4222-4938-9FED-33F8EC9A66B5}"/>
               </c:ext>
@@ -8771,7 +9462,7 @@
                 </a:outerShdw>
               </a:effectLst>
             </c:spPr>
-            <c:extLst xmlns:c16r2="http://schemas.microsoft.com/office/drawing/2015/06/chart">
+            <c:extLst>
               <c:ext xmlns:c16="http://schemas.microsoft.com/office/drawing/2014/chart" uri="{C3380CC4-5D6E-409C-BE32-E72D297353CC}">
                 <c16:uniqueId val="{00000005-4222-4938-9FED-33F8EC9A66B5}"/>
               </c:ext>
@@ -8795,7 +9486,7 @@
                 </a:outerShdw>
               </a:effectLst>
             </c:spPr>
-            <c:extLst xmlns:c16r2="http://schemas.microsoft.com/office/drawing/2015/06/chart">
+            <c:extLst>
               <c:ext xmlns:c16="http://schemas.microsoft.com/office/drawing/2014/chart" uri="{C3380CC4-5D6E-409C-BE32-E72D297353CC}">
                 <c16:uniqueId val="{00000007-4222-4938-9FED-33F8EC9A66B5}"/>
               </c:ext>
@@ -8819,7 +9510,7 @@
                 </a:outerShdw>
               </a:effectLst>
             </c:spPr>
-            <c:extLst xmlns:c16r2="http://schemas.microsoft.com/office/drawing/2015/06/chart">
+            <c:extLst>
               <c:ext xmlns:c16="http://schemas.microsoft.com/office/drawing/2014/chart" uri="{C3380CC4-5D6E-409C-BE32-E72D297353CC}">
                 <c16:uniqueId val="{00000009-4222-4938-9FED-33F8EC9A66B5}"/>
               </c:ext>
@@ -8892,7 +9583,7 @@
                 <a:effectLst/>
               </c:spPr>
             </c:leaderLines>
-            <c:extLst xmlns:c16r2="http://schemas.microsoft.com/office/drawing/2015/06/chart">
+            <c:extLst>
               <c:ext xmlns:c15="http://schemas.microsoft.com/office/drawing/2012/chart" uri="{CE6537A1-D6FC-4f65-9D91-7224C49458BB}"/>
             </c:extLst>
           </c:dLbls>
@@ -8943,7 +9634,7 @@
               </c:numCache>
             </c:numRef>
           </c:val>
-          <c:extLst xmlns:c16r2="http://schemas.microsoft.com/office/drawing/2015/06/chart">
+          <c:extLst>
             <c:ext xmlns:c16="http://schemas.microsoft.com/office/drawing/2014/chart" uri="{C3380CC4-5D6E-409C-BE32-E72D297353CC}">
               <c16:uniqueId val="{0000000A-4222-4938-9FED-33F8EC9A66B5}"/>
             </c:ext>
@@ -9356,7 +10047,7 @@
 </file>
 
 <file path=customXml/itemProps1.xml><?xml version="1.0" encoding="utf-8"?>
-<ds:datastoreItem xmlns:ds="http://schemas.openxmlformats.org/officeDocument/2006/customXml" ds:itemID="{D530C09F-3901-4505-90AD-91D4DBB9EC21}">
+<ds:datastoreItem xmlns:ds="http://schemas.openxmlformats.org/officeDocument/2006/customXml" ds:itemID="{6A7C7A49-1880-4407-AD00-E5DF71683510}">
   <ds:schemaRefs>
     <ds:schemaRef ds:uri="http://schemas.openxmlformats.org/officeDocument/2006/bibliography"/>
   </ds:schemaRefs>

</xml_diff>